<commit_message>
Updated conference schedule and paper template
</commit_message>
<xml_diff>
--- a/files/Paper_Template.docx
+++ b/files/Paper_Template.docx
@@ -244,6 +244,12 @@
     <w:p>
       <w:pPr>
         <w:sectPr>
+          <w:headerReference w:type="even" r:id="rId8"/>
+          <w:headerReference w:type="default" r:id="rId9"/>
+          <w:footerReference w:type="even" r:id="rId10"/>
+          <w:footerReference w:type="default" r:id="rId11"/>
+          <w:headerReference w:type="first" r:id="rId12"/>
+          <w:footerReference w:type="first" r:id="rId13"/>
           <w:pgSz w:w="12240" w:h="15840" w:code="1"/>
           <w:pgMar w:top="1627" w:right="1224" w:bottom="1627" w:left="1224" w:header="706" w:footer="706" w:gutter="0"/>
           <w:cols w:space="708"/>
@@ -1680,6 +1686,7 @@
       </w:pPr>
       <w:r>
         <w:rPr>
+          <w:noProof/>
           <w:lang w:eastAsia="en-US"/>
         </w:rPr>
         <w:drawing>
@@ -1700,7 +1707,7 @@
                     </pic:cNvPicPr>
                   </pic:nvPicPr>
                   <pic:blipFill>
-                    <a:blip r:embed="rId6" cstate="print"/>
+                    <a:blip r:embed="rId14" cstate="print"/>
                     <a:srcRect/>
                     <a:stretch>
                       <a:fillRect/>
@@ -1752,6 +1759,7 @@
       </w:pPr>
       <w:r>
         <w:rPr>
+          <w:noProof/>
           <w:lang w:eastAsia="en-US"/>
         </w:rPr>
         <w:drawing>
@@ -1772,7 +1780,7 @@
                     </pic:cNvPicPr>
                   </pic:nvPicPr>
                   <pic:blipFill>
-                    <a:blip r:embed="rId7" cstate="print"/>
+                    <a:blip r:embed="rId15" cstate="print"/>
                     <a:srcRect/>
                     <a:stretch>
                       <a:fillRect/>
@@ -1830,6 +1838,7 @@
       </w:pPr>
       <w:r>
         <w:rPr>
+          <w:noProof/>
           <w:lang w:eastAsia="en-US"/>
         </w:rPr>
         <w:drawing>
@@ -1850,7 +1859,7 @@
                     </pic:cNvPicPr>
                   </pic:nvPicPr>
                   <pic:blipFill>
-                    <a:blip r:embed="rId8" cstate="print"/>
+                    <a:blip r:embed="rId16" cstate="print"/>
                     <a:srcRect/>
                     <a:stretch>
                       <a:fillRect/>
@@ -1906,10 +1915,12 @@
       <w:pPr>
         <w:pStyle w:val="RFICParagraph"/>
         <w:sectPr>
+          <w:footerReference w:type="default" r:id="rId17"/>
           <w:type w:val="continuous"/>
           <w:pgSz w:w="12240" w:h="15840" w:code="1"/>
           <w:pgMar w:top="1627" w:right="1224" w:bottom="1627" w:left="1224" w:header="706" w:footer="706" w:gutter="0"/>
           <w:cols w:num="2" w:space="360"/>
+          <w:titlePg/>
           <w:docGrid w:linePitch="360"/>
         </w:sectPr>
       </w:pPr>
@@ -1918,9 +1929,9 @@
       <w:pPr>
         <w:jc w:val="center"/>
       </w:pPr>
-      <w:bookmarkStart w:id="0" w:name="_GoBack"/>
-      <w:r>
-        <w:rPr>
+      <w:r>
+        <w:rPr>
+          <w:noProof/>
           <w:lang w:eastAsia="en-US"/>
         </w:rPr>
         <w:lastRenderedPageBreak/>
@@ -1940,7 +1951,7 @@
                     <pic:cNvPicPr/>
                   </pic:nvPicPr>
                   <pic:blipFill>
-                    <a:blip r:embed="rId9" cstate="print"/>
+                    <a:blip r:embed="rId18" cstate="print"/>
                     <a:stretch>
                       <a:fillRect/>
                     </a:stretch>
@@ -1960,7 +1971,6 @@
           </wp:inline>
         </w:drawing>
       </w:r>
-      <w:bookmarkEnd w:id="0"/>
     </w:p>
     <w:p>
       <w:pPr>
@@ -1974,6 +1984,7 @@
       <w:pPr>
         <w:pStyle w:val="RFICParagraph"/>
         <w:sectPr>
+          <w:footerReference w:type="default" r:id="rId19"/>
           <w:type w:val="continuous"/>
           <w:pgSz w:w="12240" w:h="15840" w:code="1"/>
           <w:pgMar w:top="1627" w:right="1224" w:bottom="1627" w:left="1224" w:header="706" w:footer="706" w:gutter="0"/>
@@ -2459,7 +2470,10 @@
         <w:pStyle w:val="RFICParagraph"/>
       </w:pPr>
       <w:r>
-        <w:t xml:space="preserve">Note that a period is used to properly punctuate the previous sentence. It is placed at the end of the second equation. Make sure that all parts of your equations are legible and are not too small to read. When referring to an equation, use the number within parenthesis. For example, you would usually refer to the second equation as </w:t>
+        <w:t xml:space="preserve">Note that a period is used to properly punctuate the previous sentence. It is placed at the end of the second </w:t>
+      </w:r>
+      <w:r>
+        <w:t xml:space="preserve">equation. Make sure that all parts of your equations are legible and are not too small to read. When referring to an equation, use the number within parenthesis. For example, you would usually refer to the second equation as </w:t>
       </w:r>
       <w:r>
         <w:t>“</w:t>
@@ -2811,7 +2825,6 @@
         <w:pStyle w:val="RFICTableCaption"/>
       </w:pPr>
       <w:r>
-        <w:lastRenderedPageBreak/>
         <w:t>TABLE</w:t>
       </w:r>
       <w:r>
@@ -2864,6 +2877,7 @@
               <w:pStyle w:val="RFICTableHeaderLeft-Justified"/>
             </w:pPr>
             <w:r>
+              <w:lastRenderedPageBreak/>
               <w:t>Style Name</w:t>
             </w:r>
           </w:p>
@@ -3581,10 +3595,7 @@
         <w:pStyle w:val="RFICParagraph"/>
       </w:pPr>
       <w:r>
-        <w:t xml:space="preserve">Causal Productions wishes to acknowledge Michael Shell and other contributors for developing and </w:t>
-      </w:r>
-      <w:r>
-        <w:t xml:space="preserve">maintaining the IEEE </w:t>
+        <w:t xml:space="preserve">Causal Productions wishes to acknowledge Michael Shell and other contributors for developing and maintaining the IEEE </w:t>
       </w:r>
       <w:proofErr w:type="spellStart"/>
       <w:r>
@@ -3595,7 +3606,10 @@
         <w:t xml:space="preserve"> style files which have been used in the preparation of this template.  </w:t>
       </w:r>
       <w:r>
-        <w:t>To see the list of contributors, p</w:t>
+        <w:t xml:space="preserve">To see the list of contributors, </w:t>
+      </w:r>
+      <w:r>
+        <w:t>p</w:t>
       </w:r>
       <w:r>
         <w:t xml:space="preserve">lease refer to the top of file </w:t>
@@ -3999,6 +4013,7 @@
       </w:r>
     </w:p>
     <w:sectPr>
+      <w:footerReference w:type="default" r:id="rId20"/>
       <w:type w:val="continuous"/>
       <w:pgSz w:w="12240" w:h="15840" w:code="1"/>
       <w:pgMar w:top="1627" w:right="1224" w:bottom="1627" w:left="1224" w:header="706" w:footer="706" w:gutter="0"/>
@@ -4007,6 +4022,153 @@
     </w:sectPr>
   </w:body>
 </w:document>
+</file>
+
+<file path=word/endnotes.xml><?xml version="1.0" encoding="utf-8"?>
+<w:endnotes xmlns:wpc="http://schemas.microsoft.com/office/word/2010/wordprocessingCanvas" xmlns:cx="http://schemas.microsoft.com/office/drawing/2014/chartex" xmlns:cx1="http://schemas.microsoft.com/office/drawing/2015/9/8/chartex" xmlns:cx2="http://schemas.microsoft.com/office/drawing/2015/10/21/chartex" xmlns:cx3="http://schemas.microsoft.com/office/drawing/2016/5/9/chartex" xmlns:cx4="http://schemas.microsoft.com/office/drawing/2016/5/10/chartex" xmlns:cx5="http://schemas.microsoft.com/office/drawing/2016/5/11/chartex" xmlns:mc="http://schemas.openxmlformats.org/markup-compatibility/2006" xmlns:o="urn:schemas-microsoft-com:office:office" xmlns:r="http://schemas.openxmlformats.org/officeDocument/2006/relationships" xmlns:m="http://schemas.openxmlformats.org/officeDocument/2006/math" xmlns:v="urn:schemas-microsoft-com:vml" xmlns:wp14="http://schemas.microsoft.com/office/word/2010/wordprocessingDrawing" xmlns:wp="http://schemas.openxmlformats.org/drawingml/2006/wordprocessingDrawing" xmlns:w10="urn:schemas-microsoft-com:office:word" xmlns:w="http://schemas.openxmlformats.org/wordprocessingml/2006/main" xmlns:w14="http://schemas.microsoft.com/office/word/2010/wordml" xmlns:w15="http://schemas.microsoft.com/office/word/2012/wordml" xmlns:w16se="http://schemas.microsoft.com/office/word/2015/wordml/symex" xmlns:wpg="http://schemas.microsoft.com/office/word/2010/wordprocessingGroup" xmlns:wpi="http://schemas.microsoft.com/office/word/2010/wordprocessingInk" xmlns:wne="http://schemas.microsoft.com/office/word/2006/wordml" xmlns:wps="http://schemas.microsoft.com/office/word/2010/wordprocessingShape" mc:Ignorable="w14 w15 w16se wp14">
+  <w:endnote w:type="separator" w:id="-1">
+    <w:p>
+      <w:r>
+        <w:separator/>
+      </w:r>
+    </w:p>
+  </w:endnote>
+  <w:endnote w:type="continuationSeparator" w:id="0">
+    <w:p>
+      <w:r>
+        <w:continuationSeparator/>
+      </w:r>
+    </w:p>
+  </w:endnote>
+</w:endnotes>
+</file>
+
+<file path=word/footer1.xml><?xml version="1.0" encoding="utf-8"?>
+<w:ftr xmlns:wpc="http://schemas.microsoft.com/office/word/2010/wordprocessingCanvas" xmlns:cx="http://schemas.microsoft.com/office/drawing/2014/chartex" xmlns:cx1="http://schemas.microsoft.com/office/drawing/2015/9/8/chartex" xmlns:cx2="http://schemas.microsoft.com/office/drawing/2015/10/21/chartex" xmlns:cx3="http://schemas.microsoft.com/office/drawing/2016/5/9/chartex" xmlns:cx4="http://schemas.microsoft.com/office/drawing/2016/5/10/chartex" xmlns:cx5="http://schemas.microsoft.com/office/drawing/2016/5/11/chartex" xmlns:mc="http://schemas.openxmlformats.org/markup-compatibility/2006" xmlns:o="urn:schemas-microsoft-com:office:office" xmlns:r="http://schemas.openxmlformats.org/officeDocument/2006/relationships" xmlns:m="http://schemas.openxmlformats.org/officeDocument/2006/math" xmlns:v="urn:schemas-microsoft-com:vml" xmlns:wp14="http://schemas.microsoft.com/office/word/2010/wordprocessingDrawing" xmlns:wp="http://schemas.openxmlformats.org/drawingml/2006/wordprocessingDrawing" xmlns:w10="urn:schemas-microsoft-com:office:word" xmlns:w="http://schemas.openxmlformats.org/wordprocessingml/2006/main" xmlns:w14="http://schemas.microsoft.com/office/word/2010/wordml" xmlns:w15="http://schemas.microsoft.com/office/word/2012/wordml" xmlns:w16se="http://schemas.microsoft.com/office/word/2015/wordml/symex" xmlns:wpg="http://schemas.microsoft.com/office/word/2010/wordprocessingGroup" xmlns:wpi="http://schemas.microsoft.com/office/word/2010/wordprocessingInk" xmlns:wne="http://schemas.microsoft.com/office/word/2006/wordml" xmlns:wps="http://schemas.microsoft.com/office/word/2010/wordprocessingShape" mc:Ignorable="w14 w15 w16se wp14">
+  <w:p>
+    <w:pPr>
+      <w:pStyle w:val="Footer"/>
+    </w:pPr>
+  </w:p>
+</w:ftr>
+</file>
+
+<file path=word/footer2.xml><?xml version="1.0" encoding="utf-8"?>
+<w:ftr xmlns:wpc="http://schemas.microsoft.com/office/word/2010/wordprocessingCanvas" xmlns:cx="http://schemas.microsoft.com/office/drawing/2014/chartex" xmlns:cx1="http://schemas.microsoft.com/office/drawing/2015/9/8/chartex" xmlns:cx2="http://schemas.microsoft.com/office/drawing/2015/10/21/chartex" xmlns:cx3="http://schemas.microsoft.com/office/drawing/2016/5/9/chartex" xmlns:cx4="http://schemas.microsoft.com/office/drawing/2016/5/10/chartex" xmlns:cx5="http://schemas.microsoft.com/office/drawing/2016/5/11/chartex" xmlns:mc="http://schemas.openxmlformats.org/markup-compatibility/2006" xmlns:o="urn:schemas-microsoft-com:office:office" xmlns:r="http://schemas.openxmlformats.org/officeDocument/2006/relationships" xmlns:m="http://schemas.openxmlformats.org/officeDocument/2006/math" xmlns:v="urn:schemas-microsoft-com:vml" xmlns:wp14="http://schemas.microsoft.com/office/word/2010/wordprocessingDrawing" xmlns:wp="http://schemas.openxmlformats.org/drawingml/2006/wordprocessingDrawing" xmlns:w10="urn:schemas-microsoft-com:office:word" xmlns:w="http://schemas.openxmlformats.org/wordprocessingml/2006/main" xmlns:w14="http://schemas.microsoft.com/office/word/2010/wordml" xmlns:w15="http://schemas.microsoft.com/office/word/2012/wordml" xmlns:w16se="http://schemas.microsoft.com/office/word/2015/wordml/symex" xmlns:wpg="http://schemas.microsoft.com/office/word/2010/wordprocessingGroup" xmlns:wpi="http://schemas.microsoft.com/office/word/2010/wordprocessingInk" xmlns:wne="http://schemas.microsoft.com/office/word/2006/wordml" xmlns:wps="http://schemas.microsoft.com/office/word/2010/wordprocessingShape" mc:Ignorable="w14 w15 w16se wp14">
+  <w:p>
+    <w:pPr>
+      <w:pStyle w:val="Footer"/>
+      <w:jc w:val="center"/>
+      <w:rPr>
+        <w:sz w:val="18"/>
+        <w:szCs w:val="18"/>
+      </w:rPr>
+    </w:pPr>
+    <w:r>
+      <w:rPr>
+        <w:sz w:val="18"/>
+        <w:szCs w:val="18"/>
+      </w:rPr>
+      <w:t>978-1-5386-1794-6/17/$31.00 ©2017 IEEE</w:t>
+    </w:r>
+  </w:p>
+  <w:p>
+    <w:pPr>
+      <w:pStyle w:val="Footer"/>
+    </w:pPr>
+  </w:p>
+</w:ftr>
+</file>
+
+<file path=word/footer3.xml><?xml version="1.0" encoding="utf-8"?>
+<w:ftr xmlns:wpc="http://schemas.microsoft.com/office/word/2010/wordprocessingCanvas" xmlns:cx="http://schemas.microsoft.com/office/drawing/2014/chartex" xmlns:cx1="http://schemas.microsoft.com/office/drawing/2015/9/8/chartex" xmlns:cx2="http://schemas.microsoft.com/office/drawing/2015/10/21/chartex" xmlns:cx3="http://schemas.microsoft.com/office/drawing/2016/5/9/chartex" xmlns:cx4="http://schemas.microsoft.com/office/drawing/2016/5/10/chartex" xmlns:cx5="http://schemas.microsoft.com/office/drawing/2016/5/11/chartex" xmlns:mc="http://schemas.openxmlformats.org/markup-compatibility/2006" xmlns:o="urn:schemas-microsoft-com:office:office" xmlns:r="http://schemas.openxmlformats.org/officeDocument/2006/relationships" xmlns:m="http://schemas.openxmlformats.org/officeDocument/2006/math" xmlns:v="urn:schemas-microsoft-com:vml" xmlns:wp14="http://schemas.microsoft.com/office/word/2010/wordprocessingDrawing" xmlns:wp="http://schemas.openxmlformats.org/drawingml/2006/wordprocessingDrawing" xmlns:w10="urn:schemas-microsoft-com:office:word" xmlns:w="http://schemas.openxmlformats.org/wordprocessingml/2006/main" xmlns:w14="http://schemas.microsoft.com/office/word/2010/wordml" xmlns:w15="http://schemas.microsoft.com/office/word/2012/wordml" xmlns:w16se="http://schemas.microsoft.com/office/word/2015/wordml/symex" xmlns:wpg="http://schemas.microsoft.com/office/word/2010/wordprocessingGroup" xmlns:wpi="http://schemas.microsoft.com/office/word/2010/wordprocessingInk" xmlns:wne="http://schemas.microsoft.com/office/word/2006/wordml" xmlns:wps="http://schemas.microsoft.com/office/word/2010/wordprocessingShape" mc:Ignorable="w14 w15 w16se wp14">
+  <w:p>
+    <w:pPr>
+      <w:pStyle w:val="Footer"/>
+    </w:pPr>
+  </w:p>
+</w:ftr>
+</file>
+
+<file path=word/footer4.xml><?xml version="1.0" encoding="utf-8"?>
+<w:ftr xmlns:wpc="http://schemas.microsoft.com/office/word/2010/wordprocessingCanvas" xmlns:cx="http://schemas.microsoft.com/office/drawing/2014/chartex" xmlns:cx1="http://schemas.microsoft.com/office/drawing/2015/9/8/chartex" xmlns:cx2="http://schemas.microsoft.com/office/drawing/2015/10/21/chartex" xmlns:cx3="http://schemas.microsoft.com/office/drawing/2016/5/9/chartex" xmlns:cx4="http://schemas.microsoft.com/office/drawing/2016/5/10/chartex" xmlns:cx5="http://schemas.microsoft.com/office/drawing/2016/5/11/chartex" xmlns:mc="http://schemas.openxmlformats.org/markup-compatibility/2006" xmlns:o="urn:schemas-microsoft-com:office:office" xmlns:r="http://schemas.openxmlformats.org/officeDocument/2006/relationships" xmlns:m="http://schemas.openxmlformats.org/officeDocument/2006/math" xmlns:v="urn:schemas-microsoft-com:vml" xmlns:wp14="http://schemas.microsoft.com/office/word/2010/wordprocessingDrawing" xmlns:wp="http://schemas.openxmlformats.org/drawingml/2006/wordprocessingDrawing" xmlns:w10="urn:schemas-microsoft-com:office:word" xmlns:w="http://schemas.openxmlformats.org/wordprocessingml/2006/main" xmlns:w14="http://schemas.microsoft.com/office/word/2010/wordml" xmlns:w15="http://schemas.microsoft.com/office/word/2012/wordml" xmlns:w16se="http://schemas.microsoft.com/office/word/2015/wordml/symex" xmlns:wpg="http://schemas.microsoft.com/office/word/2010/wordprocessingGroup" xmlns:wpi="http://schemas.microsoft.com/office/word/2010/wordprocessingInk" xmlns:wne="http://schemas.microsoft.com/office/word/2006/wordml" xmlns:wps="http://schemas.microsoft.com/office/word/2010/wordprocessingShape" mc:Ignorable="w14 w15 w16se wp14">
+  <w:p>
+    <w:pPr>
+      <w:pStyle w:val="Footer"/>
+    </w:pPr>
+  </w:p>
+</w:ftr>
+</file>
+
+<file path=word/footer5.xml><?xml version="1.0" encoding="utf-8"?>
+<w:ftr xmlns:wpc="http://schemas.microsoft.com/office/word/2010/wordprocessingCanvas" xmlns:cx="http://schemas.microsoft.com/office/drawing/2014/chartex" xmlns:cx1="http://schemas.microsoft.com/office/drawing/2015/9/8/chartex" xmlns:cx2="http://schemas.microsoft.com/office/drawing/2015/10/21/chartex" xmlns:cx3="http://schemas.microsoft.com/office/drawing/2016/5/9/chartex" xmlns:cx4="http://schemas.microsoft.com/office/drawing/2016/5/10/chartex" xmlns:cx5="http://schemas.microsoft.com/office/drawing/2016/5/11/chartex" xmlns:mc="http://schemas.openxmlformats.org/markup-compatibility/2006" xmlns:o="urn:schemas-microsoft-com:office:office" xmlns:r="http://schemas.openxmlformats.org/officeDocument/2006/relationships" xmlns:m="http://schemas.openxmlformats.org/officeDocument/2006/math" xmlns:v="urn:schemas-microsoft-com:vml" xmlns:wp14="http://schemas.microsoft.com/office/word/2010/wordprocessingDrawing" xmlns:wp="http://schemas.openxmlformats.org/drawingml/2006/wordprocessingDrawing" xmlns:w10="urn:schemas-microsoft-com:office:word" xmlns:w="http://schemas.openxmlformats.org/wordprocessingml/2006/main" xmlns:w14="http://schemas.microsoft.com/office/word/2010/wordml" xmlns:w15="http://schemas.microsoft.com/office/word/2012/wordml" xmlns:w16se="http://schemas.microsoft.com/office/word/2015/wordml/symex" xmlns:wpg="http://schemas.microsoft.com/office/word/2010/wordprocessingGroup" xmlns:wpi="http://schemas.microsoft.com/office/word/2010/wordprocessingInk" xmlns:wne="http://schemas.microsoft.com/office/word/2006/wordml" xmlns:wps="http://schemas.microsoft.com/office/word/2010/wordprocessingShape" mc:Ignorable="w14 w15 w16se wp14">
+  <w:p>
+    <w:pPr>
+      <w:pStyle w:val="Footer"/>
+    </w:pPr>
+  </w:p>
+</w:ftr>
+</file>
+
+<file path=word/footer6.xml><?xml version="1.0" encoding="utf-8"?>
+<w:ftr xmlns:wpc="http://schemas.microsoft.com/office/word/2010/wordprocessingCanvas" xmlns:cx="http://schemas.microsoft.com/office/drawing/2014/chartex" xmlns:cx1="http://schemas.microsoft.com/office/drawing/2015/9/8/chartex" xmlns:cx2="http://schemas.microsoft.com/office/drawing/2015/10/21/chartex" xmlns:cx3="http://schemas.microsoft.com/office/drawing/2016/5/9/chartex" xmlns:cx4="http://schemas.microsoft.com/office/drawing/2016/5/10/chartex" xmlns:cx5="http://schemas.microsoft.com/office/drawing/2016/5/11/chartex" xmlns:mc="http://schemas.openxmlformats.org/markup-compatibility/2006" xmlns:o="urn:schemas-microsoft-com:office:office" xmlns:r="http://schemas.openxmlformats.org/officeDocument/2006/relationships" xmlns:m="http://schemas.openxmlformats.org/officeDocument/2006/math" xmlns:v="urn:schemas-microsoft-com:vml" xmlns:wp14="http://schemas.microsoft.com/office/word/2010/wordprocessingDrawing" xmlns:wp="http://schemas.openxmlformats.org/drawingml/2006/wordprocessingDrawing" xmlns:w10="urn:schemas-microsoft-com:office:word" xmlns:w="http://schemas.openxmlformats.org/wordprocessingml/2006/main" xmlns:w14="http://schemas.microsoft.com/office/word/2010/wordml" xmlns:w15="http://schemas.microsoft.com/office/word/2012/wordml" xmlns:w16se="http://schemas.microsoft.com/office/word/2015/wordml/symex" xmlns:wpg="http://schemas.microsoft.com/office/word/2010/wordprocessingGroup" xmlns:wpi="http://schemas.microsoft.com/office/word/2010/wordprocessingInk" xmlns:wne="http://schemas.microsoft.com/office/word/2006/wordml" xmlns:wps="http://schemas.microsoft.com/office/word/2010/wordprocessingShape" mc:Ignorable="w14 w15 w16se wp14">
+  <w:p>
+    <w:pPr>
+      <w:pStyle w:val="Footer"/>
+    </w:pPr>
+    <w:bookmarkStart w:id="0" w:name="_GoBack"/>
+    <w:bookmarkEnd w:id="0"/>
+  </w:p>
+</w:ftr>
+</file>
+
+<file path=word/footnotes.xml><?xml version="1.0" encoding="utf-8"?>
+<w:footnotes xmlns:wpc="http://schemas.microsoft.com/office/word/2010/wordprocessingCanvas" xmlns:cx="http://schemas.microsoft.com/office/drawing/2014/chartex" xmlns:cx1="http://schemas.microsoft.com/office/drawing/2015/9/8/chartex" xmlns:cx2="http://schemas.microsoft.com/office/drawing/2015/10/21/chartex" xmlns:cx3="http://schemas.microsoft.com/office/drawing/2016/5/9/chartex" xmlns:cx4="http://schemas.microsoft.com/office/drawing/2016/5/10/chartex" xmlns:cx5="http://schemas.microsoft.com/office/drawing/2016/5/11/chartex" xmlns:mc="http://schemas.openxmlformats.org/markup-compatibility/2006" xmlns:o="urn:schemas-microsoft-com:office:office" xmlns:r="http://schemas.openxmlformats.org/officeDocument/2006/relationships" xmlns:m="http://schemas.openxmlformats.org/officeDocument/2006/math" xmlns:v="urn:schemas-microsoft-com:vml" xmlns:wp14="http://schemas.microsoft.com/office/word/2010/wordprocessingDrawing" xmlns:wp="http://schemas.openxmlformats.org/drawingml/2006/wordprocessingDrawing" xmlns:w10="urn:schemas-microsoft-com:office:word" xmlns:w="http://schemas.openxmlformats.org/wordprocessingml/2006/main" xmlns:w14="http://schemas.microsoft.com/office/word/2010/wordml" xmlns:w15="http://schemas.microsoft.com/office/word/2012/wordml" xmlns:w16se="http://schemas.microsoft.com/office/word/2015/wordml/symex" xmlns:wpg="http://schemas.microsoft.com/office/word/2010/wordprocessingGroup" xmlns:wpi="http://schemas.microsoft.com/office/word/2010/wordprocessingInk" xmlns:wne="http://schemas.microsoft.com/office/word/2006/wordml" xmlns:wps="http://schemas.microsoft.com/office/word/2010/wordprocessingShape" mc:Ignorable="w14 w15 w16se wp14">
+  <w:footnote w:type="separator" w:id="-1">
+    <w:p>
+      <w:r>
+        <w:separator/>
+      </w:r>
+    </w:p>
+  </w:footnote>
+  <w:footnote w:type="continuationSeparator" w:id="0">
+    <w:p>
+      <w:r>
+        <w:continuationSeparator/>
+      </w:r>
+    </w:p>
+  </w:footnote>
+</w:footnotes>
+</file>
+
+<file path=word/header1.xml><?xml version="1.0" encoding="utf-8"?>
+<w:hdr xmlns:wpc="http://schemas.microsoft.com/office/word/2010/wordprocessingCanvas" xmlns:cx="http://schemas.microsoft.com/office/drawing/2014/chartex" xmlns:cx1="http://schemas.microsoft.com/office/drawing/2015/9/8/chartex" xmlns:cx2="http://schemas.microsoft.com/office/drawing/2015/10/21/chartex" xmlns:cx3="http://schemas.microsoft.com/office/drawing/2016/5/9/chartex" xmlns:cx4="http://schemas.microsoft.com/office/drawing/2016/5/10/chartex" xmlns:cx5="http://schemas.microsoft.com/office/drawing/2016/5/11/chartex" xmlns:mc="http://schemas.openxmlformats.org/markup-compatibility/2006" xmlns:o="urn:schemas-microsoft-com:office:office" xmlns:r="http://schemas.openxmlformats.org/officeDocument/2006/relationships" xmlns:m="http://schemas.openxmlformats.org/officeDocument/2006/math" xmlns:v="urn:schemas-microsoft-com:vml" xmlns:wp14="http://schemas.microsoft.com/office/word/2010/wordprocessingDrawing" xmlns:wp="http://schemas.openxmlformats.org/drawingml/2006/wordprocessingDrawing" xmlns:w10="urn:schemas-microsoft-com:office:word" xmlns:w="http://schemas.openxmlformats.org/wordprocessingml/2006/main" xmlns:w14="http://schemas.microsoft.com/office/word/2010/wordml" xmlns:w15="http://schemas.microsoft.com/office/word/2012/wordml" xmlns:w16se="http://schemas.microsoft.com/office/word/2015/wordml/symex" xmlns:wpg="http://schemas.microsoft.com/office/word/2010/wordprocessingGroup" xmlns:wpi="http://schemas.microsoft.com/office/word/2010/wordprocessingInk" xmlns:wne="http://schemas.microsoft.com/office/word/2006/wordml" xmlns:wps="http://schemas.microsoft.com/office/word/2010/wordprocessingShape" mc:Ignorable="w14 w15 w16se wp14">
+  <w:p>
+    <w:pPr>
+      <w:pStyle w:val="Header"/>
+    </w:pPr>
+  </w:p>
+</w:hdr>
+</file>
+
+<file path=word/header2.xml><?xml version="1.0" encoding="utf-8"?>
+<w:hdr xmlns:wpc="http://schemas.microsoft.com/office/word/2010/wordprocessingCanvas" xmlns:cx="http://schemas.microsoft.com/office/drawing/2014/chartex" xmlns:cx1="http://schemas.microsoft.com/office/drawing/2015/9/8/chartex" xmlns:cx2="http://schemas.microsoft.com/office/drawing/2015/10/21/chartex" xmlns:cx3="http://schemas.microsoft.com/office/drawing/2016/5/9/chartex" xmlns:cx4="http://schemas.microsoft.com/office/drawing/2016/5/10/chartex" xmlns:cx5="http://schemas.microsoft.com/office/drawing/2016/5/11/chartex" xmlns:mc="http://schemas.openxmlformats.org/markup-compatibility/2006" xmlns:o="urn:schemas-microsoft-com:office:office" xmlns:r="http://schemas.openxmlformats.org/officeDocument/2006/relationships" xmlns:m="http://schemas.openxmlformats.org/officeDocument/2006/math" xmlns:v="urn:schemas-microsoft-com:vml" xmlns:wp14="http://schemas.microsoft.com/office/word/2010/wordprocessingDrawing" xmlns:wp="http://schemas.openxmlformats.org/drawingml/2006/wordprocessingDrawing" xmlns:w10="urn:schemas-microsoft-com:office:word" xmlns:w="http://schemas.openxmlformats.org/wordprocessingml/2006/main" xmlns:w14="http://schemas.microsoft.com/office/word/2010/wordml" xmlns:w15="http://schemas.microsoft.com/office/word/2012/wordml" xmlns:w16se="http://schemas.microsoft.com/office/word/2015/wordml/symex" xmlns:wpg="http://schemas.microsoft.com/office/word/2010/wordprocessingGroup" xmlns:wpi="http://schemas.microsoft.com/office/word/2010/wordprocessingInk" xmlns:wne="http://schemas.microsoft.com/office/word/2006/wordml" xmlns:wps="http://schemas.microsoft.com/office/word/2010/wordprocessingShape" mc:Ignorable="w14 w15 w16se wp14">
+  <w:p>
+    <w:pPr>
+      <w:pStyle w:val="Header"/>
+    </w:pPr>
+  </w:p>
+</w:hdr>
+</file>
+
+<file path=word/header3.xml><?xml version="1.0" encoding="utf-8"?>
+<w:hdr xmlns:wpc="http://schemas.microsoft.com/office/word/2010/wordprocessingCanvas" xmlns:cx="http://schemas.microsoft.com/office/drawing/2014/chartex" xmlns:cx1="http://schemas.microsoft.com/office/drawing/2015/9/8/chartex" xmlns:cx2="http://schemas.microsoft.com/office/drawing/2015/10/21/chartex" xmlns:cx3="http://schemas.microsoft.com/office/drawing/2016/5/9/chartex" xmlns:cx4="http://schemas.microsoft.com/office/drawing/2016/5/10/chartex" xmlns:cx5="http://schemas.microsoft.com/office/drawing/2016/5/11/chartex" xmlns:mc="http://schemas.openxmlformats.org/markup-compatibility/2006" xmlns:o="urn:schemas-microsoft-com:office:office" xmlns:r="http://schemas.openxmlformats.org/officeDocument/2006/relationships" xmlns:m="http://schemas.openxmlformats.org/officeDocument/2006/math" xmlns:v="urn:schemas-microsoft-com:vml" xmlns:wp14="http://schemas.microsoft.com/office/word/2010/wordprocessingDrawing" xmlns:wp="http://schemas.openxmlformats.org/drawingml/2006/wordprocessingDrawing" xmlns:w10="urn:schemas-microsoft-com:office:word" xmlns:w="http://schemas.openxmlformats.org/wordprocessingml/2006/main" xmlns:w14="http://schemas.microsoft.com/office/word/2010/wordml" xmlns:w15="http://schemas.microsoft.com/office/word/2012/wordml" xmlns:w16se="http://schemas.microsoft.com/office/word/2015/wordml/symex" xmlns:wpg="http://schemas.microsoft.com/office/word/2010/wordprocessingGroup" xmlns:wpi="http://schemas.microsoft.com/office/word/2010/wordprocessingInk" xmlns:wne="http://schemas.microsoft.com/office/word/2006/wordml" xmlns:wps="http://schemas.microsoft.com/office/word/2010/wordprocessingShape" mc:Ignorable="w14 w15 w16se wp14">
+  <w:p>
+    <w:pPr>
+      <w:pStyle w:val="Header"/>
+    </w:pPr>
+  </w:p>
+</w:hdr>
 </file>
 
 <file path=word/numbering.xml><?xml version="1.0" encoding="utf-8"?>
@@ -5083,7 +5245,7 @@
     <w:lsdException w:name="footnote text" w:semiHidden="1" w:unhideWhenUsed="1"/>
     <w:lsdException w:name="annotation text" w:semiHidden="1" w:unhideWhenUsed="1"/>
     <w:lsdException w:name="header" w:semiHidden="1" w:unhideWhenUsed="1"/>
-    <w:lsdException w:name="footer" w:semiHidden="1" w:unhideWhenUsed="1"/>
+    <w:lsdException w:name="footer" w:semiHidden="1" w:uiPriority="99" w:unhideWhenUsed="1"/>
     <w:lsdException w:name="index heading" w:semiHidden="1" w:unhideWhenUsed="1"/>
     <w:lsdException w:name="caption" w:semiHidden="1" w:unhideWhenUsed="1" w:qFormat="1"/>
     <w:lsdException w:name="table of figures" w:semiHidden="1" w:unhideWhenUsed="1"/>
@@ -5150,6 +5312,7 @@
     <w:lsdException w:name="HTML Sample" w:semiHidden="1" w:unhideWhenUsed="1"/>
     <w:lsdException w:name="HTML Typewriter" w:semiHidden="1" w:unhideWhenUsed="1"/>
     <w:lsdException w:name="HTML Variable" w:semiHidden="1" w:unhideWhenUsed="1"/>
+    <w:lsdException w:name="Normal Table" w:semiHidden="1" w:unhideWhenUsed="1"/>
     <w:lsdException w:name="annotation subject" w:semiHidden="1" w:unhideWhenUsed="1"/>
     <w:lsdException w:name="No List" w:semiHidden="1" w:unhideWhenUsed="1"/>
     <w:lsdException w:name="Outline List 1" w:semiHidden="1" w:unhideWhenUsed="1"/>
@@ -5194,6 +5357,7 @@
     <w:lsdException w:name="Table Professional" w:semiHidden="1" w:unhideWhenUsed="1"/>
     <w:lsdException w:name="Table Subtle 1" w:semiHidden="1" w:unhideWhenUsed="1"/>
     <w:lsdException w:name="Table Subtle 2" w:semiHidden="1" w:unhideWhenUsed="1"/>
+    <w:lsdException w:name="Table Web 1" w:semiHidden="1" w:unhideWhenUsed="1"/>
     <w:lsdException w:name="Table Web 2" w:semiHidden="1" w:unhideWhenUsed="1"/>
     <w:lsdException w:name="Table Web 3" w:semiHidden="1" w:unhideWhenUsed="1"/>
     <w:lsdException w:name="Balloon Text" w:semiHidden="1" w:unhideWhenUsed="1"/>
@@ -5849,6 +6013,56 @@
     <w:qFormat/>
     <w:rsid w:val="00DF0555"/>
   </w:style>
+  <w:style w:type="paragraph" w:styleId="Header">
+    <w:name w:val="header"/>
+    <w:basedOn w:val="Normal"/>
+    <w:link w:val="HeaderChar"/>
+    <w:unhideWhenUsed/>
+    <w:rsid w:val="001143BD"/>
+    <w:pPr>
+      <w:tabs>
+        <w:tab w:val="center" w:pos="4680"/>
+        <w:tab w:val="right" w:pos="9360"/>
+      </w:tabs>
+    </w:pPr>
+  </w:style>
+  <w:style w:type="character" w:customStyle="1" w:styleId="HeaderChar">
+    <w:name w:val="Header Char"/>
+    <w:basedOn w:val="DefaultParagraphFont"/>
+    <w:link w:val="Header"/>
+    <w:rsid w:val="001143BD"/>
+    <w:rPr>
+      <w:sz w:val="24"/>
+      <w:szCs w:val="24"/>
+      <w:lang w:val="en-US" w:eastAsia="zh-CN"/>
+    </w:rPr>
+  </w:style>
+  <w:style w:type="paragraph" w:styleId="Footer">
+    <w:name w:val="footer"/>
+    <w:basedOn w:val="Normal"/>
+    <w:link w:val="FooterChar"/>
+    <w:uiPriority w:val="99"/>
+    <w:unhideWhenUsed/>
+    <w:rsid w:val="001143BD"/>
+    <w:pPr>
+      <w:tabs>
+        <w:tab w:val="center" w:pos="4680"/>
+        <w:tab w:val="right" w:pos="9360"/>
+      </w:tabs>
+    </w:pPr>
+  </w:style>
+  <w:style w:type="character" w:customStyle="1" w:styleId="FooterChar">
+    <w:name w:val="Footer Char"/>
+    <w:basedOn w:val="DefaultParagraphFont"/>
+    <w:link w:val="Footer"/>
+    <w:uiPriority w:val="99"/>
+    <w:rsid w:val="001143BD"/>
+    <w:rPr>
+      <w:sz w:val="24"/>
+      <w:szCs w:val="24"/>
+      <w:lang w:val="en-US" w:eastAsia="zh-CN"/>
+    </w:rPr>
+  </w:style>
 </w:styles>
 </file>
 
@@ -6140,7 +6354,7 @@
 </file>
 
 <file path=customXml/itemProps1.xml><?xml version="1.0" encoding="utf-8"?>
-<ds:datastoreItem xmlns:ds="http://schemas.openxmlformats.org/officeDocument/2006/customXml" ds:itemID="{C8B1132D-FAA2-4088-A9B1-A02732DEA757}">
+<ds:datastoreItem xmlns:ds="http://schemas.openxmlformats.org/officeDocument/2006/customXml" ds:itemID="{FDB7FDFF-A889-46AC-8F26-8FE0D03469FD}">
   <ds:schemaRefs>
     <ds:schemaRef ds:uri="http://schemas.openxmlformats.org/officeDocument/2006/bibliography"/>
   </ds:schemaRefs>

</xml_diff>